<commit_message>
feat: add new files
</commit_message>
<xml_diff>
--- a/summary/详细设计报告.docx
+++ b/summary/详细设计报告.docx
@@ -61,6 +61,10 @@
       <w:sdtEndPr>
         <w:rPr>
           <w:rFonts w:hint="eastAsia" w:ascii="宋体" w:hAnsi="宋体" w:eastAsia="宋体" w:cs="宋体"/>
+          <w:kern w:val="2"/>
+          <w:sz w:val="21"/>
+          <w:szCs w:val="24"/>
+          <w:lang w:val="en-US" w:eastAsia="zh-CN" w:bidi="ar-SA"/>
         </w:rPr>
       </w:sdtEndPr>
       <w:sdtContent>
@@ -1795,7 +1799,7 @@
           <w:szCs w:val="24"/>
           <w:lang w:val="en-US" w:eastAsia="zh-Hans"/>
         </w:rPr>
-        <w:t>调研的三种选型方案</w:t>
+        <w:t>调研方案</w:t>
       </w:r>
       <w:bookmarkEnd w:id="2"/>
     </w:p>
@@ -2010,7 +2014,61 @@
           <w:szCs w:val="24"/>
           <w:lang w:val="en-US" w:eastAsia="zh-Hans"/>
         </w:rPr>
-        <w:t>首先我们本次的技术选型就为上述第一项</w:t>
+        <w:t>首先我们本次的技术选型为为客户端</w:t>
+      </w:r>
+      <w:r>
+        <w:rPr>
+          <w:rFonts w:hint="default" w:ascii="宋体" w:hAnsi="宋体" w:eastAsia="宋体" w:cs="宋体"/>
+          <w:sz w:val="24"/>
+          <w:szCs w:val="24"/>
+          <w:lang w:eastAsia="zh-Hans"/>
+        </w:rPr>
+        <w:t>-</w:t>
+      </w:r>
+      <w:r>
+        <w:rPr>
+          <w:rFonts w:hint="eastAsia" w:ascii="宋体" w:hAnsi="宋体" w:eastAsia="宋体" w:cs="宋体"/>
+          <w:sz w:val="24"/>
+          <w:szCs w:val="24"/>
+          <w:lang w:val="en-US" w:eastAsia="zh-Hans"/>
+        </w:rPr>
+        <w:t>负载均衡器</w:t>
+      </w:r>
+      <w:r>
+        <w:rPr>
+          <w:rFonts w:hint="default" w:ascii="宋体" w:hAnsi="宋体" w:eastAsia="宋体" w:cs="宋体"/>
+          <w:sz w:val="24"/>
+          <w:szCs w:val="24"/>
+          <w:lang w:eastAsia="zh-Hans"/>
+        </w:rPr>
+        <w:t>-</w:t>
+      </w:r>
+      <w:r>
+        <w:rPr>
+          <w:rFonts w:hint="eastAsia" w:ascii="宋体" w:hAnsi="宋体" w:eastAsia="宋体" w:cs="宋体"/>
+          <w:sz w:val="24"/>
+          <w:szCs w:val="24"/>
+          <w:lang w:val="en-US" w:eastAsia="zh-Hans"/>
+        </w:rPr>
+        <w:t>应用服务器</w:t>
+      </w:r>
+      <w:r>
+        <w:rPr>
+          <w:rFonts w:hint="default" w:ascii="宋体" w:hAnsi="宋体" w:eastAsia="宋体" w:cs="宋体"/>
+          <w:sz w:val="24"/>
+          <w:szCs w:val="24"/>
+          <w:lang w:eastAsia="zh-Hans"/>
+        </w:rPr>
+        <w:t>-</w:t>
+      </w:r>
+      <w:r>
+        <w:rPr>
+          <w:rFonts w:hint="eastAsia" w:ascii="宋体" w:hAnsi="宋体" w:eastAsia="宋体" w:cs="宋体"/>
+          <w:sz w:val="24"/>
+          <w:szCs w:val="24"/>
+          <w:lang w:val="en-US" w:eastAsia="zh-Hans"/>
+        </w:rPr>
+        <w:t>数据库</w:t>
       </w:r>
       <w:r>
         <w:rPr>
@@ -2028,7 +2086,7 @@
           <w:szCs w:val="24"/>
           <w:lang w:val="en-US" w:eastAsia="zh-Hans"/>
         </w:rPr>
-        <w:t>系统初始架构规模使用第一种方案足够满足需求</w:t>
+        <w:t>系统初始架构规模使用该方案足够满足需求</w:t>
       </w:r>
       <w:r>
         <w:rPr>
@@ -2441,16 +2499,7 @@
           <w:szCs w:val="24"/>
           <w:lang w:eastAsia="zh-Hans"/>
         </w:rPr>
-        <w:t>。如使用Swift和Objective-C进行iOS开发，使用Java和Kotlin进行Android开发</w:t>
-      </w:r>
-      <w:r>
-        <w:rPr>
-          <w:rFonts w:hint="eastAsia" w:ascii="宋体" w:hAnsi="宋体" w:eastAsia="宋体" w:cs="宋体"/>
-          <w:sz w:val="24"/>
-          <w:szCs w:val="24"/>
-          <w:lang w:eastAsia="zh-Hans"/>
-        </w:rPr>
-        <w:t>。</w:t>
+        <w:t>。如使用Swift和Objective-C进行iOS开发，使用Java和Kotlin进行Android开发。</w:t>
       </w:r>
     </w:p>
     <w:p>
@@ -3728,20 +3777,20 @@
         <w:textAlignment w:val="auto"/>
         <w:outlineLvl w:val="9"/>
         <w:rPr>
-          <w:rFonts w:hint="eastAsia" w:ascii="宋体" w:hAnsi="宋体" w:eastAsia="宋体" w:cs="宋体"/>
-          <w:sz w:val="24"/>
-          <w:szCs w:val="24"/>
-          <w:lang w:eastAsia="zh-Hans"/>
-        </w:rPr>
-      </w:pPr>
-      <w:r>
-        <w:rPr>
-          <w:rFonts w:hint="eastAsia" w:ascii="宋体" w:hAnsi="宋体" w:eastAsia="宋体" w:cs="宋体"/>
-          <w:sz w:val="24"/>
-          <w:szCs w:val="24"/>
-          <w:lang w:val="en-US" w:eastAsia="zh-Hans"/>
-        </w:rPr>
-        <w:t>前端客户端采用基于React库的Nextjs服务端渲染框架</w:t>
+          <w:rFonts w:hint="default" w:ascii="宋体" w:hAnsi="宋体" w:eastAsia="宋体" w:cs="宋体"/>
+          <w:sz w:val="24"/>
+          <w:szCs w:val="24"/>
+          <w:lang w:eastAsia="zh-Hans"/>
+        </w:rPr>
+      </w:pPr>
+      <w:r>
+        <w:rPr>
+          <w:rFonts w:hint="eastAsia" w:ascii="宋体" w:hAnsi="宋体" w:eastAsia="宋体" w:cs="宋体"/>
+          <w:sz w:val="24"/>
+          <w:szCs w:val="24"/>
+          <w:lang w:val="en-US" w:eastAsia="zh-Hans"/>
+        </w:rPr>
+        <w:t>前端客户端前台采用基于React库的Nextjs服务端渲染框架</w:t>
       </w:r>
       <w:r>
         <w:rPr>
@@ -3752,6 +3801,24 @@
         </w:rPr>
         <w:t>。</w:t>
       </w:r>
+      <w:r>
+        <w:rPr>
+          <w:rFonts w:hint="eastAsia" w:ascii="宋体" w:hAnsi="宋体" w:eastAsia="宋体" w:cs="宋体"/>
+          <w:sz w:val="24"/>
+          <w:szCs w:val="24"/>
+          <w:lang w:val="en-US" w:eastAsia="zh-Hans"/>
+        </w:rPr>
+        <w:t>后台采用Vuejs框架</w:t>
+      </w:r>
+      <w:r>
+        <w:rPr>
+          <w:rFonts w:hint="default" w:ascii="宋体" w:hAnsi="宋体" w:eastAsia="宋体" w:cs="宋体"/>
+          <w:sz w:val="24"/>
+          <w:szCs w:val="24"/>
+          <w:lang w:eastAsia="zh-Hans"/>
+        </w:rPr>
+        <w:t>。</w:t>
+      </w:r>
     </w:p>
     <w:p>
       <w:pPr>
@@ -4477,7 +4544,7 @@
           <w:szCs w:val="24"/>
           <w:lang w:eastAsia="zh-Hans"/>
         </w:rPr>
-        <w:t xml:space="preserve">1.2.2 </w:t>
+        <w:t>1.2.2</w:t>
       </w:r>
       <w:r>
         <w:rPr>
@@ -5111,6 +5178,7 @@
         <w:pageBreakBefore w:val="0"/>
         <w:widowControl w:val="0"/>
         <w:numPr>
+          <w:ilvl w:val="0"/>
           <w:numId w:val="0"/>
         </w:numPr>
         <w:kinsoku/>
@@ -5197,18 +5265,9 @@
           <w:rFonts w:hint="eastAsia" w:ascii="宋体" w:hAnsi="宋体" w:eastAsia="宋体" w:cs="宋体"/>
           <w:sz w:val="24"/>
           <w:szCs w:val="24"/>
-          <w:lang w:eastAsia="zh-Hans"/>
-        </w:rPr>
-        <w:t xml:space="preserve"> </w:t>
-      </w:r>
-      <w:r>
-        <w:rPr>
-          <w:rFonts w:hint="eastAsia" w:ascii="宋体" w:hAnsi="宋体" w:eastAsia="宋体" w:cs="宋体"/>
-          <w:sz w:val="24"/>
-          <w:szCs w:val="24"/>
-          <w:lang w:val="en-US" w:eastAsia="zh-Hans"/>
-        </w:rPr>
-        <w:t>运维部署</w:t>
+          <w:lang w:val="en-US" w:eastAsia="zh-Hans"/>
+        </w:rPr>
+        <w:t>运维测试部署</w:t>
       </w:r>
       <w:bookmarkEnd w:id="9"/>
     </w:p>
@@ -6076,15 +6135,6 @@
           <w:rFonts w:hint="eastAsia" w:ascii="宋体" w:hAnsi="宋体" w:eastAsia="宋体" w:cs="宋体"/>
           <w:sz w:val="24"/>
           <w:szCs w:val="24"/>
-          <w:lang w:eastAsia="zh-Hans"/>
-        </w:rPr>
-        <w:t xml:space="preserve"> </w:t>
-      </w:r>
-      <w:r>
-        <w:rPr>
-          <w:rFonts w:hint="eastAsia" w:ascii="宋体" w:hAnsi="宋体" w:eastAsia="宋体" w:cs="宋体"/>
-          <w:sz w:val="24"/>
-          <w:szCs w:val="24"/>
           <w:lang w:val="en-US" w:eastAsia="zh-Hans"/>
         </w:rPr>
         <w:t>数据库</w:t>
@@ -6253,16 +6303,7 @@
           <w:szCs w:val="24"/>
           <w:lang w:val="en-US" w:eastAsia="zh-Hans"/>
         </w:rPr>
-        <w:t>如果采用</w:t>
-      </w:r>
-      <w:r>
-        <w:rPr>
-          <w:rFonts w:hint="eastAsia" w:ascii="宋体" w:hAnsi="宋体" w:eastAsia="宋体" w:cs="宋体"/>
-          <w:sz w:val="24"/>
-          <w:szCs w:val="24"/>
-          <w:lang w:val="en-US" w:eastAsia="zh-Hans"/>
-        </w:rPr>
-        <w:t>NoSQL数据库</w:t>
+        <w:t>如果采用NoSQL数据库</w:t>
       </w:r>
       <w:r>
         <w:rPr>
@@ -6893,55 +6934,6 @@
         <w:ind w:left="420" w:leftChars="0" w:firstLine="420" w:firstLineChars="0"/>
         <w:jc w:val="both"/>
         <w:textAlignment w:val="auto"/>
-        <w:rPr>
-          <w:rFonts w:hint="eastAsia" w:ascii="宋体" w:hAnsi="宋体" w:eastAsia="宋体" w:cs="宋体"/>
-          <w:sz w:val="24"/>
-          <w:szCs w:val="24"/>
-          <w:lang w:eastAsia="zh-Hans"/>
-        </w:rPr>
-      </w:pPr>
-      <w:r>
-        <w:rPr>
-          <w:rFonts w:hint="eastAsia" w:ascii="宋体" w:hAnsi="宋体" w:eastAsia="宋体" w:cs="宋体"/>
-          <w:sz w:val="24"/>
-          <w:szCs w:val="24"/>
-          <w:lang w:val="en-US" w:eastAsia="zh-Hans"/>
-        </w:rPr>
-        <w:t>可扩展性</w:t>
-      </w:r>
-      <w:r>
-        <w:rPr>
-          <w:rFonts w:hint="eastAsia" w:ascii="宋体" w:hAnsi="宋体" w:eastAsia="宋体" w:cs="宋体"/>
-          <w:sz w:val="24"/>
-          <w:szCs w:val="24"/>
-          <w:lang w:eastAsia="zh-Hans"/>
-        </w:rPr>
-        <w:t>：MySQL具有良好的可扩展性，可以在需要处理大量数据和高并发访问的情况下进行水平扩展。它支持主从复制、分区和集群等技术，可以实现高性能和高可用性。</w:t>
-      </w:r>
-    </w:p>
-    <w:p>
-      <w:pPr>
-        <w:keepNext w:val="0"/>
-        <w:keepLines w:val="0"/>
-        <w:pageBreakBefore w:val="0"/>
-        <w:widowControl w:val="0"/>
-        <w:numPr>
-          <w:ilvl w:val="0"/>
-          <w:numId w:val="0"/>
-        </w:numPr>
-        <w:kinsoku/>
-        <w:wordWrap/>
-        <w:overflowPunct/>
-        <w:topLinePunct w:val="0"/>
-        <w:autoSpaceDE/>
-        <w:autoSpaceDN/>
-        <w:bidi w:val="0"/>
-        <w:adjustRightInd/>
-        <w:snapToGrid/>
-        <w:spacing w:line="360" w:lineRule="auto"/>
-        <w:jc w:val="both"/>
-        <w:textAlignment w:val="auto"/>
-        <w:outlineLvl w:val="9"/>
         <w:rPr>
           <w:rFonts w:hint="eastAsia" w:ascii="宋体" w:hAnsi="宋体" w:eastAsia="宋体" w:cs="宋体"/>
           <w:sz w:val="28"/>
@@ -6949,33 +6941,148 @@
           <w:lang w:eastAsia="zh-Hans"/>
         </w:rPr>
       </w:pPr>
-    </w:p>
-    <w:p>
-      <w:pPr>
-        <w:keepNext w:val="0"/>
-        <w:keepLines w:val="0"/>
-        <w:pageBreakBefore w:val="0"/>
-        <w:widowControl w:val="0"/>
-        <w:numPr>
-          <w:ilvl w:val="0"/>
-          <w:numId w:val="1"/>
-        </w:numPr>
-        <w:kinsoku/>
-        <w:wordWrap/>
-        <w:overflowPunct/>
-        <w:topLinePunct w:val="0"/>
-        <w:autoSpaceDE/>
-        <w:autoSpaceDN/>
-        <w:bidi w:val="0"/>
-        <w:adjustRightInd/>
-        <w:snapToGrid/>
-        <w:spacing w:line="360" w:lineRule="auto"/>
-        <w:ind w:left="0" w:leftChars="0" w:firstLine="0" w:firstLineChars="0"/>
-        <w:jc w:val="both"/>
-        <w:textAlignment w:val="auto"/>
-        <w:outlineLvl w:val="0"/>
-        <w:rPr>
-          <w:rFonts w:hint="eastAsia" w:ascii="宋体" w:hAnsi="宋体" w:eastAsia="宋体" w:cs="宋体"/>
+      <w:r>
+        <w:rPr>
+          <w:rFonts w:hint="eastAsia" w:ascii="宋体" w:hAnsi="宋体" w:eastAsia="宋体" w:cs="宋体"/>
+          <w:sz w:val="24"/>
+          <w:szCs w:val="24"/>
+          <w:lang w:val="en-US" w:eastAsia="zh-Hans"/>
+        </w:rPr>
+        <w:t>可扩展性</w:t>
+      </w:r>
+      <w:r>
+        <w:rPr>
+          <w:rFonts w:hint="eastAsia" w:ascii="宋体" w:hAnsi="宋体" w:eastAsia="宋体" w:cs="宋体"/>
+          <w:sz w:val="24"/>
+          <w:szCs w:val="24"/>
+          <w:lang w:eastAsia="zh-Hans"/>
+        </w:rPr>
+        <w:t>：MySQL具有良好的可扩展性，可以在需要处理大量数据和高并发访问的情况下进行水平扩展。它支持主从复制、分区和集群等技术，可以实现高性能和高可用性。</w:t>
+      </w:r>
+    </w:p>
+    <w:p>
+      <w:pPr>
+        <w:keepNext w:val="0"/>
+        <w:keepLines w:val="0"/>
+        <w:pageBreakBefore w:val="0"/>
+        <w:widowControl w:val="0"/>
+        <w:numPr>
+          <w:numId w:val="0"/>
+        </w:numPr>
+        <w:kinsoku/>
+        <w:wordWrap/>
+        <w:overflowPunct/>
+        <w:topLinePunct w:val="0"/>
+        <w:autoSpaceDE/>
+        <w:autoSpaceDN/>
+        <w:bidi w:val="0"/>
+        <w:adjustRightInd/>
+        <w:snapToGrid/>
+        <w:spacing w:line="360" w:lineRule="auto"/>
+        <w:jc w:val="both"/>
+        <w:textAlignment w:val="auto"/>
+        <w:rPr>
+          <w:rFonts w:hint="eastAsia" w:ascii="宋体" w:hAnsi="宋体" w:eastAsia="宋体" w:cs="宋体"/>
+          <w:sz w:val="24"/>
+          <w:szCs w:val="24"/>
+          <w:lang w:eastAsia="zh-Hans"/>
+        </w:rPr>
+      </w:pPr>
+    </w:p>
+    <w:p>
+      <w:pPr>
+        <w:keepNext w:val="0"/>
+        <w:keepLines w:val="0"/>
+        <w:pageBreakBefore w:val="0"/>
+        <w:widowControl w:val="0"/>
+        <w:numPr>
+          <w:ilvl w:val="0"/>
+          <w:numId w:val="0"/>
+        </w:numPr>
+        <w:kinsoku/>
+        <w:wordWrap/>
+        <w:overflowPunct/>
+        <w:topLinePunct w:val="0"/>
+        <w:autoSpaceDE/>
+        <w:autoSpaceDN/>
+        <w:bidi w:val="0"/>
+        <w:adjustRightInd/>
+        <w:snapToGrid/>
+        <w:spacing w:line="360" w:lineRule="auto"/>
+        <w:ind w:firstLine="420" w:firstLineChars="0"/>
+        <w:jc w:val="both"/>
+        <w:textAlignment w:val="auto"/>
+        <w:outlineLvl w:val="1"/>
+        <w:rPr>
+          <w:rFonts w:hint="eastAsia" w:ascii="宋体" w:hAnsi="宋体" w:eastAsia="宋体" w:cs="宋体"/>
+          <w:sz w:val="28"/>
+          <w:szCs w:val="28"/>
+          <w:lang w:val="en-US" w:eastAsia="zh-Hans"/>
+        </w:rPr>
+      </w:pPr>
+      <w:r>
+        <w:rPr>
+          <w:rFonts w:hint="default" w:ascii="宋体" w:hAnsi="宋体" w:eastAsia="宋体" w:cs="宋体"/>
+          <w:sz w:val="28"/>
+          <w:szCs w:val="28"/>
+          <w:lang w:eastAsia="zh-Hans"/>
+        </w:rPr>
+        <w:t>1</w:t>
+      </w:r>
+      <w:r>
+        <w:rPr>
+          <w:rFonts w:hint="eastAsia" w:ascii="宋体" w:hAnsi="宋体" w:eastAsia="宋体" w:cs="宋体"/>
+          <w:sz w:val="28"/>
+          <w:szCs w:val="28"/>
+          <w:lang w:val="en-US" w:eastAsia="zh-Hans"/>
+        </w:rPr>
+        <w:t>.</w:t>
+      </w:r>
+      <w:r>
+        <w:rPr>
+          <w:rFonts w:hint="default" w:ascii="宋体" w:hAnsi="宋体" w:eastAsia="宋体" w:cs="宋体"/>
+          <w:sz w:val="28"/>
+          <w:szCs w:val="28"/>
+          <w:lang w:eastAsia="zh-Hans"/>
+        </w:rPr>
+        <w:t>3</w:t>
+      </w:r>
+      <w:r>
+        <w:rPr>
+          <w:rFonts w:hint="eastAsia" w:ascii="宋体" w:hAnsi="宋体" w:eastAsia="宋体" w:cs="宋体"/>
+          <w:sz w:val="28"/>
+          <w:szCs w:val="28"/>
+          <w:lang w:val="en-US" w:eastAsia="zh-Hans"/>
+        </w:rPr>
+        <w:t>系统架构图</w:t>
+      </w:r>
+    </w:p>
+    <w:p>
+      <w:pPr>
+        <w:keepNext w:val="0"/>
+        <w:keepLines w:val="0"/>
+        <w:pageBreakBefore w:val="0"/>
+        <w:widowControl w:val="0"/>
+        <w:numPr>
+          <w:ilvl w:val="0"/>
+          <w:numId w:val="0"/>
+        </w:numPr>
+        <w:kinsoku/>
+        <w:wordWrap/>
+        <w:overflowPunct/>
+        <w:topLinePunct w:val="0"/>
+        <w:autoSpaceDE/>
+        <w:autoSpaceDN/>
+        <w:bidi w:val="0"/>
+        <w:adjustRightInd/>
+        <w:snapToGrid/>
+        <w:spacing w:line="360" w:lineRule="auto"/>
+        <w:ind w:firstLine="420" w:firstLineChars="0"/>
+        <w:jc w:val="both"/>
+        <w:textAlignment w:val="auto"/>
+        <w:outlineLvl w:val="9"/>
+        <w:rPr>
+          <w:rFonts w:hint="default" w:ascii="宋体" w:hAnsi="宋体" w:eastAsia="宋体" w:cs="宋体"/>
           <w:sz w:val="32"/>
           <w:szCs w:val="32"/>
           <w:lang w:eastAsia="zh-Hans"/>
@@ -6983,32 +7090,229 @@
       </w:pPr>
       <w:r>
         <w:rPr>
+          <w:rFonts w:hint="default" w:ascii="宋体" w:hAnsi="宋体" w:eastAsia="宋体" w:cs="宋体"/>
+          <w:sz w:val="28"/>
+          <w:szCs w:val="28"/>
+          <w:lang w:eastAsia="zh-Hans"/>
+        </w:rPr>
+        <w:drawing>
+          <wp:inline distT="0" distB="0" distL="114300" distR="114300">
+            <wp:extent cx="4551045" cy="4306570"/>
+            <wp:effectExtent l="0" t="0" r="20955" b="11430"/>
+            <wp:docPr id="2" name="图片 2" descr="Group 1"/>
+            <wp:cNvGraphicFramePr>
+              <a:graphicFrameLocks xmlns:a="http://schemas.openxmlformats.org/drawingml/2006/main" noChangeAspect="1"/>
+            </wp:cNvGraphicFramePr>
+            <a:graphic xmlns:a="http://schemas.openxmlformats.org/drawingml/2006/main">
+              <a:graphicData uri="http://schemas.openxmlformats.org/drawingml/2006/picture">
+                <pic:pic xmlns:pic="http://schemas.openxmlformats.org/drawingml/2006/picture">
+                  <pic:nvPicPr>
+                    <pic:cNvPr id="2" name="图片 2" descr="Group 1"/>
+                    <pic:cNvPicPr>
+                      <a:picLocks noChangeAspect="1"/>
+                    </pic:cNvPicPr>
+                  </pic:nvPicPr>
+                  <pic:blipFill>
+                    <a:blip r:embed="rId5"/>
+                    <a:stretch>
+                      <a:fillRect/>
+                    </a:stretch>
+                  </pic:blipFill>
+                  <pic:spPr>
+                    <a:xfrm>
+                      <a:off x="0" y="0"/>
+                      <a:ext cx="4551045" cy="4306570"/>
+                    </a:xfrm>
+                    <a:prstGeom prst="rect">
+                      <a:avLst/>
+                    </a:prstGeom>
+                  </pic:spPr>
+                </pic:pic>
+              </a:graphicData>
+            </a:graphic>
+          </wp:inline>
+        </w:drawing>
+      </w:r>
+    </w:p>
+    <w:p>
+      <w:pPr>
+        <w:keepNext w:val="0"/>
+        <w:keepLines w:val="0"/>
+        <w:pageBreakBefore w:val="0"/>
+        <w:widowControl w:val="0"/>
+        <w:numPr>
+          <w:numId w:val="0"/>
+        </w:numPr>
+        <w:kinsoku/>
+        <w:wordWrap/>
+        <w:overflowPunct/>
+        <w:topLinePunct w:val="0"/>
+        <w:autoSpaceDE/>
+        <w:autoSpaceDN/>
+        <w:bidi w:val="0"/>
+        <w:adjustRightInd/>
+        <w:snapToGrid/>
+        <w:spacing w:line="360" w:lineRule="auto"/>
+        <w:ind w:leftChars="0" w:firstLine="420" w:firstLineChars="0"/>
+        <w:jc w:val="both"/>
+        <w:textAlignment w:val="auto"/>
+        <w:outlineLvl w:val="1"/>
+        <w:rPr>
           <w:rFonts w:hint="eastAsia" w:ascii="宋体" w:hAnsi="宋体" w:eastAsia="宋体" w:cs="宋体"/>
           <w:sz w:val="32"/>
           <w:szCs w:val="32"/>
           <w:lang w:val="en-US" w:eastAsia="zh-Hans"/>
         </w:rPr>
-        <w:t>UI设</w:t>
-      </w:r>
+      </w:pPr>
+      <w:r>
+        <w:rPr>
+          <w:rFonts w:hint="default" w:ascii="宋体" w:hAnsi="宋体" w:eastAsia="宋体" w:cs="宋体"/>
+          <w:sz w:val="32"/>
+          <w:szCs w:val="32"/>
+          <w:lang w:eastAsia="zh-Hans"/>
+        </w:rPr>
+        <w:t>1</w:t>
+      </w:r>
+      <w:r>
+        <w:rPr>
+          <w:rFonts w:hint="eastAsia" w:ascii="宋体" w:hAnsi="宋体" w:eastAsia="宋体" w:cs="宋体"/>
+          <w:sz w:val="32"/>
+          <w:szCs w:val="32"/>
+          <w:lang w:val="en-US" w:eastAsia="zh-Hans"/>
+        </w:rPr>
+        <w:t>.</w:t>
+      </w:r>
+      <w:r>
+        <w:rPr>
+          <w:rFonts w:hint="default" w:ascii="宋体" w:hAnsi="宋体" w:eastAsia="宋体" w:cs="宋体"/>
+          <w:sz w:val="32"/>
+          <w:szCs w:val="32"/>
+          <w:lang w:eastAsia="zh-Hans"/>
+        </w:rPr>
+        <w:t>4</w:t>
+      </w:r>
+      <w:r>
+        <w:rPr>
+          <w:rFonts w:hint="eastAsia" w:ascii="宋体" w:hAnsi="宋体" w:eastAsia="宋体" w:cs="宋体"/>
+          <w:sz w:val="32"/>
+          <w:szCs w:val="32"/>
+          <w:lang w:val="en-US" w:eastAsia="zh-Hans"/>
+        </w:rPr>
+        <w:t>数据流向</w:t>
+      </w:r>
+    </w:p>
+    <w:p>
+      <w:pPr>
+        <w:keepNext w:val="0"/>
+        <w:keepLines w:val="0"/>
+        <w:pageBreakBefore w:val="0"/>
+        <w:widowControl w:val="0"/>
+        <w:numPr>
+          <w:numId w:val="0"/>
+        </w:numPr>
+        <w:kinsoku/>
+        <w:wordWrap/>
+        <w:overflowPunct/>
+        <w:topLinePunct w:val="0"/>
+        <w:autoSpaceDE/>
+        <w:autoSpaceDN/>
+        <w:bidi w:val="0"/>
+        <w:adjustRightInd/>
+        <w:snapToGrid/>
+        <w:spacing w:line="360" w:lineRule="auto"/>
+        <w:ind w:leftChars="0" w:firstLine="420" w:firstLineChars="0"/>
+        <w:jc w:val="both"/>
+        <w:textAlignment w:val="auto"/>
+        <w:outlineLvl w:val="9"/>
+        <w:rPr>
+          <w:rFonts w:hint="eastAsia" w:ascii="宋体" w:hAnsi="宋体" w:eastAsia="宋体" w:cs="宋体"/>
+          <w:sz w:val="32"/>
+          <w:szCs w:val="32"/>
+          <w:lang w:val="en-US" w:eastAsia="zh-Hans"/>
+        </w:rPr>
+      </w:pPr>
       <w:bookmarkStart w:id="13" w:name="_GoBack"/>
       <w:bookmarkEnd w:id="13"/>
-      <w:r>
+    </w:p>
+    <w:p>
+      <w:pPr>
+        <w:keepNext w:val="0"/>
+        <w:keepLines w:val="0"/>
+        <w:pageBreakBefore w:val="0"/>
+        <w:widowControl w:val="0"/>
+        <w:numPr>
+          <w:numId w:val="0"/>
+        </w:numPr>
+        <w:kinsoku/>
+        <w:wordWrap/>
+        <w:overflowPunct/>
+        <w:topLinePunct w:val="0"/>
+        <w:autoSpaceDE/>
+        <w:autoSpaceDN/>
+        <w:bidi w:val="0"/>
+        <w:adjustRightInd/>
+        <w:snapToGrid/>
+        <w:spacing w:line="360" w:lineRule="auto"/>
+        <w:jc w:val="both"/>
+        <w:textAlignment w:val="auto"/>
+        <w:outlineLvl w:val="9"/>
         <w:rPr>
           <w:rFonts w:hint="eastAsia" w:ascii="宋体" w:hAnsi="宋体" w:eastAsia="宋体" w:cs="宋体"/>
           <w:sz w:val="32"/>
           <w:szCs w:val="32"/>
           <w:lang w:val="en-US" w:eastAsia="zh-Hans"/>
         </w:rPr>
-        <w:t>计</w:t>
-      </w:r>
-    </w:p>
-    <w:p>
-      <w:pPr>
-        <w:keepNext w:val="0"/>
-        <w:keepLines w:val="0"/>
-        <w:pageBreakBefore w:val="0"/>
-        <w:widowControl w:val="0"/>
-        <w:numPr>
+      </w:pPr>
+    </w:p>
+    <w:p>
+      <w:pPr>
+        <w:keepNext w:val="0"/>
+        <w:keepLines w:val="0"/>
+        <w:pageBreakBefore w:val="0"/>
+        <w:widowControl w:val="0"/>
+        <w:numPr>
+          <w:ilvl w:val="0"/>
+          <w:numId w:val="1"/>
+        </w:numPr>
+        <w:kinsoku/>
+        <w:wordWrap/>
+        <w:overflowPunct/>
+        <w:topLinePunct w:val="0"/>
+        <w:autoSpaceDE/>
+        <w:autoSpaceDN/>
+        <w:bidi w:val="0"/>
+        <w:adjustRightInd/>
+        <w:snapToGrid/>
+        <w:spacing w:line="360" w:lineRule="auto"/>
+        <w:ind w:left="0" w:leftChars="0" w:firstLine="0" w:firstLineChars="0"/>
+        <w:jc w:val="both"/>
+        <w:textAlignment w:val="auto"/>
+        <w:outlineLvl w:val="0"/>
+        <w:rPr>
+          <w:rFonts w:hint="eastAsia" w:ascii="宋体" w:hAnsi="宋体" w:eastAsia="宋体" w:cs="宋体"/>
+          <w:sz w:val="32"/>
+          <w:szCs w:val="32"/>
+          <w:lang w:eastAsia="zh-Hans"/>
+        </w:rPr>
+      </w:pPr>
+      <w:r>
+        <w:rPr>
+          <w:rFonts w:hint="eastAsia" w:ascii="宋体" w:hAnsi="宋体" w:eastAsia="宋体" w:cs="宋体"/>
+          <w:sz w:val="32"/>
+          <w:szCs w:val="32"/>
+          <w:lang w:val="en-US" w:eastAsia="zh-Hans"/>
+        </w:rPr>
+        <w:t>UI设计</w:t>
+      </w:r>
+    </w:p>
+    <w:p>
+      <w:pPr>
+        <w:keepNext w:val="0"/>
+        <w:keepLines w:val="0"/>
+        <w:pageBreakBefore w:val="0"/>
+        <w:widowControl w:val="0"/>
+        <w:numPr>
+          <w:ilvl w:val="0"/>
           <w:numId w:val="0"/>
         </w:numPr>
         <w:kinsoku/>
@@ -7066,6 +7370,7 @@
         <w:pageBreakBefore w:val="0"/>
         <w:widowControl w:val="0"/>
         <w:numPr>
+          <w:ilvl w:val="0"/>
           <w:numId w:val="0"/>
         </w:numPr>
         <w:kinsoku/>
@@ -7197,6 +7502,7 @@
         <w:pageBreakBefore w:val="0"/>
         <w:widowControl w:val="0"/>
         <w:numPr>
+          <w:ilvl w:val="0"/>
           <w:numId w:val="0"/>
         </w:numPr>
         <w:kinsoku/>
@@ -7269,6 +7575,7 @@
         <w:pageBreakBefore w:val="0"/>
         <w:widowControl w:val="0"/>
         <w:numPr>
+          <w:ilvl w:val="0"/>
           <w:numId w:val="0"/>
         </w:numPr>
         <w:kinsoku/>
@@ -7327,6 +7634,7 @@
         <w:pageBreakBefore w:val="0"/>
         <w:widowControl w:val="0"/>
         <w:numPr>
+          <w:ilvl w:val="0"/>
           <w:numId w:val="0"/>
         </w:numPr>
         <w:kinsoku/>
@@ -7342,7 +7650,7 @@
         <w:ind w:firstLine="420" w:firstLineChars="0"/>
         <w:jc w:val="both"/>
         <w:textAlignment w:val="auto"/>
-        <w:outlineLvl w:val="0"/>
+        <w:outlineLvl w:val="9"/>
         <w:rPr>
           <w:rFonts w:hint="eastAsia" w:ascii="宋体" w:hAnsi="宋体" w:eastAsia="宋体" w:cs="宋体"/>
           <w:sz w:val="32"/>
@@ -7358,6 +7666,7 @@
         <w:pageBreakBefore w:val="0"/>
         <w:widowControl w:val="0"/>
         <w:numPr>
+          <w:ilvl w:val="0"/>
           <w:numId w:val="0"/>
         </w:numPr>
         <w:kinsoku/>
@@ -7373,7 +7682,7 @@
         <w:ind w:firstLine="420" w:firstLineChars="0"/>
         <w:jc w:val="both"/>
         <w:textAlignment w:val="auto"/>
-        <w:outlineLvl w:val="0"/>
+        <w:outlineLvl w:val="9"/>
         <w:rPr>
           <w:rFonts w:hint="eastAsia" w:ascii="宋体" w:hAnsi="宋体" w:eastAsia="宋体" w:cs="宋体"/>
           <w:sz w:val="32"/>
@@ -7520,22 +7829,6 @@
                       <a:ln w="6350">
                         <a:noFill/>
                       </a:ln>
-                      <a:extLst>
-                        <a:ext uri="{909E8E84-426E-40DD-AFC4-6F175D3DCCD1}">
-                          <a14:hiddenFill xmlns:a14="http://schemas.microsoft.com/office/drawing/2010/main">
-                            <a:solidFill>
-                              <a:schemeClr val="lt1"/>
-                            </a:solidFill>
-                          </a14:hiddenFill>
-                        </a:ext>
-                        <a:ext uri="{91240B29-F687-4F45-9708-019B960494DF}">
-                          <a14:hiddenLine xmlns:a14="http://schemas.microsoft.com/office/drawing/2010/main" w="6350">
-                            <a:solidFill>
-                              <a:prstClr val="black"/>
-                            </a:solidFill>
-                          </a14:hiddenLine>
-                        </a:ext>
-                      </a:extLst>
                     </wps:spPr>
                     <wps:style>
                       <a:lnRef idx="0">
@@ -7586,7 +7879,7 @@
         </mc:Choice>
         <mc:Fallback>
           <w:pict>
-            <v:shape id="_x0000_s1026" o:spid="_x0000_s1026" o:spt="202" type="#_x0000_t202" style="position:absolute;left:0pt;margin-top:0pt;height:144pt;width:144pt;mso-position-horizontal:center;mso-position-horizontal-relative:margin;mso-wrap-style:none;z-index:251659264;mso-width-relative:page;mso-height-relative:page;" filled="f" stroked="f" coordsize="21600,21600" o:gfxdata="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">
+            <v:shape id="_x0000_s1026" o:spid="_x0000_s1026" o:spt="202" type="#_x0000_t202" style="position:absolute;left:0pt;margin-top:0pt;height:144pt;width:144pt;mso-position-horizontal:center;mso-position-horizontal-relative:margin;mso-wrap-style:none;z-index:251659264;mso-width-relative:page;mso-height-relative:page;" filled="f" stroked="f" coordsize="21600,21600" o:gfxdata="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">
               <v:fill on="f" focussize="0,0"/>
               <v:stroke on="f" weight="0.5pt"/>
               <v:imagedata o:title=""/>

</xml_diff>